<commit_message>
TS 5.3 PP 05032021
</commit_message>
<xml_diff>
--- a/TS-Padam/TS-5.3/TS 5.3 Tamil Pada Paatam Corrections.docx
+++ b/TS-Padam/TS-5.3/TS 5.3 Tamil Pada Paatam Corrections.docx
@@ -21,6 +21,1146 @@
           <w:szCs w:val="32"/>
           <w:u w:val="single"/>
         </w:rPr>
+        <w:t xml:space="preserve">TS Pada Paatam – TS 5.3 </w:t>
+      </w:r>
+      <w:r>
+        <w:rPr>
+          <w:b/>
+          <w:bCs/>
+          <w:sz w:val="32"/>
+          <w:szCs w:val="32"/>
+          <w:u w:val="single"/>
+        </w:rPr>
+        <w:t>Tamil</w:t>
+      </w:r>
+      <w:r>
+        <w:rPr>
+          <w:b/>
+          <w:bCs/>
+          <w:sz w:val="32"/>
+          <w:szCs w:val="32"/>
+          <w:u w:val="single"/>
+        </w:rPr>
+        <w:t xml:space="preserve"> co</w:t>
+      </w:r>
+      <w:r>
+        <w:rPr>
+          <w:b/>
+          <w:bCs/>
+          <w:sz w:val="32"/>
+          <w:szCs w:val="32"/>
+          <w:u w:val="single"/>
+        </w:rPr>
+        <w:t>rrections –</w:t>
+      </w:r>
+      <w:r>
+        <w:rPr>
+          <w:b/>
+          <w:bCs/>
+          <w:sz w:val="32"/>
+          <w:szCs w:val="32"/>
+          <w:u w:val="single"/>
+        </w:rPr>
+        <w:t xml:space="preserve"> </w:t>
+      </w:r>
+      <w:r>
+        <w:rPr>
+          <w:b/>
+          <w:bCs/>
+          <w:sz w:val="32"/>
+          <w:szCs w:val="32"/>
+          <w:u w:val="single"/>
+        </w:rPr>
+        <w:t xml:space="preserve">Observed </w:t>
+      </w:r>
+      <w:proofErr w:type="gramStart"/>
+      <w:r>
+        <w:rPr>
+          <w:b/>
+          <w:bCs/>
+          <w:sz w:val="32"/>
+          <w:szCs w:val="32"/>
+          <w:u w:val="single"/>
+        </w:rPr>
+        <w:t xml:space="preserve">till </w:t>
+      </w:r>
+      <w:r>
+        <w:rPr>
+          <w:b/>
+          <w:bCs/>
+          <w:sz w:val="32"/>
+          <w:szCs w:val="32"/>
+          <w:highlight w:val="red"/>
+          <w:u w:val="single"/>
+        </w:rPr>
+        <w:t>??????</w:t>
+      </w:r>
+      <w:proofErr w:type="gramEnd"/>
+    </w:p>
+    <w:p>
+      <w:pPr>
+        <w:jc w:val="center"/>
+        <w:rPr>
+          <w:b/>
+          <w:bCs/>
+        </w:rPr>
+      </w:pPr>
+      <w:r>
+        <w:rPr>
+          <w:b/>
+          <w:bCs/>
+        </w:rPr>
+        <w:t xml:space="preserve"> (ignore those which are already incorporated in your book’s version and date)</w:t>
+      </w:r>
+    </w:p>
+    <w:tbl>
+      <w:tblPr>
+        <w:tblW w:w="12949" w:type="dxa"/>
+        <w:tblInd w:w="-792" w:type="dxa"/>
+        <w:tblBorders>
+          <w:top w:val="single" w:sz="4" w:space="0" w:color="000000"/>
+          <w:left w:val="single" w:sz="4" w:space="0" w:color="000000"/>
+          <w:bottom w:val="single" w:sz="4" w:space="0" w:color="000000"/>
+          <w:right w:val="single" w:sz="4" w:space="0" w:color="000000"/>
+          <w:insideH w:val="single" w:sz="4" w:space="0" w:color="000000"/>
+          <w:insideV w:val="single" w:sz="4" w:space="0" w:color="000000"/>
+        </w:tblBorders>
+        <w:tblLook w:val="04A0" w:firstRow="1" w:lastRow="0" w:firstColumn="1" w:lastColumn="0" w:noHBand="0" w:noVBand="1"/>
+      </w:tblPr>
+      <w:tblGrid>
+        <w:gridCol w:w="3168"/>
+        <w:gridCol w:w="4820"/>
+        <w:gridCol w:w="4961"/>
+      </w:tblGrid>
+      <w:tr>
+        <w:tc>
+          <w:tcPr>
+            <w:tcW w:w="3168" w:type="dxa"/>
+          </w:tcPr>
+          <w:p>
+            <w:pPr>
+              <w:spacing w:before="0" w:line="240" w:lineRule="auto"/>
+              <w:jc w:val="center"/>
+              <w:rPr>
+                <w:b/>
+                <w:bCs/>
+                <w:sz w:val="32"/>
+                <w:szCs w:val="32"/>
+              </w:rPr>
+            </w:pPr>
+            <w:r>
+              <w:rPr>
+                <w:b/>
+                <w:bCs/>
+                <w:sz w:val="32"/>
+                <w:szCs w:val="32"/>
+              </w:rPr>
+              <w:t>Section, Paragraph</w:t>
+            </w:r>
+          </w:p>
+          <w:p>
+            <w:pPr>
+              <w:spacing w:before="0" w:line="240" w:lineRule="auto"/>
+              <w:jc w:val="center"/>
+              <w:rPr>
+                <w:b/>
+                <w:bCs/>
+                <w:sz w:val="32"/>
+                <w:szCs w:val="32"/>
+              </w:rPr>
+            </w:pPr>
+            <w:r>
+              <w:rPr>
+                <w:b/>
+                <w:bCs/>
+                <w:sz w:val="32"/>
+                <w:szCs w:val="32"/>
+              </w:rPr>
+              <w:t>Reference</w:t>
+            </w:r>
+          </w:p>
+        </w:tc>
+        <w:tc>
+          <w:tcPr>
+            <w:tcW w:w="4820" w:type="dxa"/>
+          </w:tcPr>
+          <w:p>
+            <w:pPr>
+              <w:spacing w:before="0" w:line="240" w:lineRule="auto"/>
+              <w:jc w:val="center"/>
+              <w:rPr>
+                <w:b/>
+                <w:bCs/>
+                <w:sz w:val="32"/>
+                <w:szCs w:val="32"/>
+              </w:rPr>
+            </w:pPr>
+            <w:r>
+              <w:rPr>
+                <w:b/>
+                <w:bCs/>
+                <w:sz w:val="32"/>
+                <w:szCs w:val="32"/>
+              </w:rPr>
+              <w:t>As Printed</w:t>
+            </w:r>
+          </w:p>
+        </w:tc>
+        <w:tc>
+          <w:tcPr>
+            <w:tcW w:w="4961" w:type="dxa"/>
+          </w:tcPr>
+          <w:p>
+            <w:pPr>
+              <w:spacing w:before="0" w:line="240" w:lineRule="auto"/>
+              <w:ind w:right="-18"/>
+              <w:jc w:val="center"/>
+              <w:rPr>
+                <w:b/>
+                <w:bCs/>
+                <w:sz w:val="32"/>
+                <w:szCs w:val="32"/>
+              </w:rPr>
+            </w:pPr>
+            <w:r>
+              <w:rPr>
+                <w:b/>
+                <w:bCs/>
+                <w:sz w:val="32"/>
+                <w:szCs w:val="32"/>
+              </w:rPr>
+              <w:t>To be read as or corrected as</w:t>
+            </w:r>
+          </w:p>
+        </w:tc>
+      </w:tr>
+      <w:tr>
+        <w:trPr>
+          <w:trHeight w:val="964"/>
+        </w:trPr>
+        <w:tc>
+          <w:tcPr>
+            <w:tcW w:w="3168" w:type="dxa"/>
+            <w:tcBorders>
+              <w:top w:val="single" w:sz="4" w:space="0" w:color="000000"/>
+              <w:left w:val="single" w:sz="4" w:space="0" w:color="000000"/>
+              <w:bottom w:val="single" w:sz="4" w:space="0" w:color="000000"/>
+              <w:right w:val="single" w:sz="4" w:space="0" w:color="000000"/>
+            </w:tcBorders>
+          </w:tcPr>
+          <w:p>
+            <w:pPr>
+              <w:spacing w:before="0" w:line="240" w:lineRule="auto"/>
+              <w:rPr>
+                <w:rFonts w:cs="Latha"/>
+                <w:b/>
+                <w:sz w:val="28"/>
+                <w:szCs w:val="28"/>
+                <w:lang w:bidi="ta-IN"/>
+              </w:rPr>
+            </w:pPr>
+            <w:r>
+              <w:rPr>
+                <w:rFonts w:cs="Latha"/>
+                <w:b/>
+                <w:sz w:val="28"/>
+                <w:szCs w:val="28"/>
+                <w:lang w:bidi="ta-IN"/>
+              </w:rPr>
+              <w:t xml:space="preserve">5.3.1.2 – </w:t>
+            </w:r>
+            <w:proofErr w:type="spellStart"/>
+            <w:r>
+              <w:rPr>
+                <w:rFonts w:cs="Latha"/>
+                <w:b/>
+                <w:sz w:val="28"/>
+                <w:szCs w:val="28"/>
+                <w:lang w:bidi="ta-IN"/>
+              </w:rPr>
+              <w:t>Vaakyam</w:t>
+            </w:r>
+            <w:proofErr w:type="spellEnd"/>
+          </w:p>
+          <w:p>
+            <w:pPr>
+              <w:spacing w:before="0" w:line="240" w:lineRule="auto"/>
+              <w:rPr>
+                <w:rFonts w:cs="Latha"/>
+                <w:b/>
+                <w:sz w:val="28"/>
+                <w:szCs w:val="28"/>
+                <w:lang w:bidi="ta-IN"/>
+              </w:rPr>
+            </w:pPr>
+            <w:r>
+              <w:rPr>
+                <w:rFonts w:cs="Latha"/>
+                <w:b/>
+                <w:sz w:val="28"/>
+                <w:szCs w:val="28"/>
+                <w:lang w:bidi="ta-IN"/>
+              </w:rPr>
+              <w:t>Line No. - 6</w:t>
+            </w:r>
+          </w:p>
+          <w:p>
+            <w:pPr>
+              <w:spacing w:before="0" w:line="240" w:lineRule="auto"/>
+              <w:rPr>
+                <w:b/>
+                <w:sz w:val="32"/>
+                <w:szCs w:val="32"/>
+                <w:cs/>
+              </w:rPr>
+            </w:pPr>
+            <w:proofErr w:type="spellStart"/>
+            <w:r>
+              <w:rPr>
+                <w:rFonts w:cs="Latha"/>
+                <w:b/>
+                <w:sz w:val="28"/>
+                <w:szCs w:val="28"/>
+                <w:lang w:bidi="ta-IN"/>
+              </w:rPr>
+              <w:t>Panchaati</w:t>
+            </w:r>
+            <w:proofErr w:type="spellEnd"/>
+            <w:r>
+              <w:rPr>
+                <w:rFonts w:cs="Latha"/>
+                <w:b/>
+                <w:sz w:val="28"/>
+                <w:szCs w:val="28"/>
+                <w:lang w:bidi="ta-IN"/>
+              </w:rPr>
+              <w:t xml:space="preserve"> No. - 2</w:t>
+            </w:r>
+          </w:p>
+        </w:tc>
+        <w:tc>
+          <w:tcPr>
+            <w:tcW w:w="4820" w:type="dxa"/>
+            <w:tcBorders>
+              <w:top w:val="single" w:sz="4" w:space="0" w:color="000000"/>
+              <w:left w:val="single" w:sz="4" w:space="0" w:color="000000"/>
+              <w:bottom w:val="single" w:sz="4" w:space="0" w:color="000000"/>
+              <w:right w:val="single" w:sz="4" w:space="0" w:color="000000"/>
+            </w:tcBorders>
+          </w:tcPr>
+          <w:p>
+            <w:pPr>
+              <w:spacing w:before="0" w:line="240" w:lineRule="auto"/>
+              <w:rPr>
+                <w:sz w:val="32"/>
+                <w:szCs w:val="32"/>
+              </w:rPr>
+            </w:pPr>
+            <w:r>
+              <w:rPr>
+                <w:rFonts w:ascii="Latha" w:hAnsi="Latha" w:cs="Latha"/>
+                <w:b/>
+                <w:bCs/>
+                <w:i/>
+                <w:iCs/>
+                <w:sz w:val="28"/>
+                <w:szCs w:val="28"/>
+                <w:cs/>
+                <w:lang w:bidi="ta-IN"/>
+              </w:rPr>
+              <w:t>ரு</w:t>
+            </w:r>
+            <w:r>
+              <w:rPr>
+                <w:rFonts w:ascii="BRH Tamil Tab Extra" w:hAnsi="BRH Tamil Tab Extra" w:cs="Latha"/>
+                <w:b/>
+                <w:sz w:val="36"/>
+                <w:szCs w:val="28"/>
+              </w:rPr>
+              <w:t>…</w:t>
+            </w:r>
+            <w:r>
+              <w:rPr>
+                <w:rFonts w:ascii="Latha" w:hAnsi="Latha" w:cs="Latha"/>
+                <w:sz w:val="28"/>
+                <w:szCs w:val="28"/>
+                <w:cs/>
+                <w:lang w:bidi="ta-IN"/>
+              </w:rPr>
+              <w:t>தவோ</w:t>
+            </w:r>
+            <w:r>
+              <w:rPr>
+                <w:rFonts w:ascii="BRH Tamil Tab Extra" w:hAnsi="BRH Tamil Tab Extra" w:cs="Latha"/>
+                <w:b/>
+                <w:sz w:val="36"/>
+                <w:szCs w:val="28"/>
+              </w:rPr>
+              <w:t>…</w:t>
+            </w:r>
+            <w:r>
+              <w:rPr>
+                <w:rFonts w:ascii="Latha" w:hAnsi="Latha" w:cs="Latha"/>
+                <w:sz w:val="28"/>
+                <w:szCs w:val="28"/>
+              </w:rPr>
+              <w:t xml:space="preserve"> </w:t>
+            </w:r>
+            <w:r>
+              <w:rPr>
+                <w:rFonts w:ascii="Latha" w:hAnsi="Latha" w:cs="Latha"/>
+                <w:sz w:val="28"/>
+                <w:szCs w:val="28"/>
+                <w:cs/>
+                <w:lang w:bidi="ta-IN"/>
+              </w:rPr>
+              <w:t>ந ஜீ</w:t>
+            </w:r>
+            <w:r>
+              <w:rPr>
+                <w:rFonts w:ascii="BRH Tamil Tab Extra" w:hAnsi="BRH Tamil Tab Extra" w:cs="Latha"/>
+                <w:b/>
+                <w:sz w:val="36"/>
+                <w:szCs w:val="28"/>
+                <w:highlight w:val="yellow"/>
+              </w:rPr>
+              <w:t>‡</w:t>
+            </w:r>
+            <w:r>
+              <w:rPr>
+                <w:rFonts w:ascii="Latha" w:hAnsi="Latha" w:cs="Latha"/>
+                <w:sz w:val="28"/>
+                <w:szCs w:val="28"/>
+                <w:highlight w:val="yellow"/>
+                <w:cs/>
+                <w:lang w:bidi="ta-IN"/>
+              </w:rPr>
+              <w:t>ர்ய</w:t>
+            </w:r>
+            <w:r>
+              <w:rPr>
+                <w:rFonts w:ascii="Latha" w:hAnsi="Latha" w:cs="Latha"/>
+                <w:sz w:val="28"/>
+                <w:szCs w:val="28"/>
+                <w:cs/>
+                <w:lang w:bidi="ta-IN"/>
+              </w:rPr>
+              <w:t>ந்த்யதோ</w:t>
+            </w:r>
+            <w:r>
+              <w:rPr>
+                <w:rFonts w:ascii="BRH Tamil Tab Extra" w:hAnsi="BRH Tamil Tab Extra" w:cs="Latha"/>
+                <w:b/>
+                <w:sz w:val="36"/>
+                <w:szCs w:val="28"/>
+              </w:rPr>
+              <w:t>…</w:t>
+            </w:r>
+            <w:r>
+              <w:rPr>
+                <w:rFonts w:ascii="Latha" w:hAnsi="Latha" w:cs="Latha"/>
+                <w:b/>
+                <w:bCs/>
+                <w:position w:val="-12"/>
+                <w:sz w:val="28"/>
+                <w:szCs w:val="28"/>
+                <w:cs/>
+                <w:lang w:bidi="ta-IN"/>
+              </w:rPr>
+              <w:t>2</w:t>
+            </w:r>
+          </w:p>
+        </w:tc>
+        <w:tc>
+          <w:tcPr>
+            <w:tcW w:w="4961" w:type="dxa"/>
+            <w:tcBorders>
+              <w:top w:val="single" w:sz="4" w:space="0" w:color="000000"/>
+              <w:left w:val="single" w:sz="4" w:space="0" w:color="000000"/>
+              <w:bottom w:val="single" w:sz="4" w:space="0" w:color="000000"/>
+              <w:right w:val="single" w:sz="4" w:space="0" w:color="000000"/>
+            </w:tcBorders>
+          </w:tcPr>
+          <w:p>
+            <w:pPr>
+              <w:spacing w:before="0" w:line="240" w:lineRule="auto"/>
+              <w:ind w:right="-18"/>
+              <w:rPr>
+                <w:sz w:val="32"/>
+                <w:szCs w:val="32"/>
+              </w:rPr>
+            </w:pPr>
+            <w:r>
+              <w:rPr>
+                <w:rFonts w:ascii="Latha" w:hAnsi="Latha" w:cs="Latha"/>
+                <w:b/>
+                <w:bCs/>
+                <w:i/>
+                <w:iCs/>
+                <w:sz w:val="28"/>
+                <w:szCs w:val="28"/>
+                <w:cs/>
+                <w:lang w:bidi="ta-IN"/>
+              </w:rPr>
+              <w:t>ரு</w:t>
+            </w:r>
+            <w:r>
+              <w:rPr>
+                <w:rFonts w:ascii="BRH Tamil Tab Extra" w:hAnsi="BRH Tamil Tab Extra" w:cs="Latha"/>
+                <w:b/>
+                <w:sz w:val="36"/>
+                <w:szCs w:val="28"/>
+              </w:rPr>
+              <w:t>…</w:t>
+            </w:r>
+            <w:r>
+              <w:rPr>
+                <w:rFonts w:ascii="Latha" w:hAnsi="Latha" w:cs="Latha"/>
+                <w:sz w:val="28"/>
+                <w:szCs w:val="28"/>
+                <w:cs/>
+                <w:lang w:bidi="ta-IN"/>
+              </w:rPr>
+              <w:t>தவோ</w:t>
+            </w:r>
+            <w:bookmarkStart w:id="0" w:name="_Hlk65866389"/>
+            <w:r>
+              <w:rPr>
+                <w:rFonts w:ascii="BRH Tamil Tab Extra" w:hAnsi="BRH Tamil Tab Extra" w:cs="Latha"/>
+                <w:b/>
+                <w:sz w:val="36"/>
+                <w:szCs w:val="28"/>
+              </w:rPr>
+              <w:t>…</w:t>
+            </w:r>
+            <w:bookmarkEnd w:id="0"/>
+            <w:r>
+              <w:rPr>
+                <w:rFonts w:ascii="Latha" w:hAnsi="Latha" w:cs="Latha"/>
+                <w:sz w:val="28"/>
+                <w:szCs w:val="28"/>
+              </w:rPr>
+              <w:t xml:space="preserve"> </w:t>
+            </w:r>
+            <w:r>
+              <w:rPr>
+                <w:rFonts w:ascii="Latha" w:hAnsi="Latha" w:cs="Latha"/>
+                <w:sz w:val="28"/>
+                <w:szCs w:val="28"/>
+                <w:cs/>
+                <w:lang w:bidi="ta-IN"/>
+              </w:rPr>
+              <w:t>ந ஜீ</w:t>
+            </w:r>
+            <w:r>
+              <w:rPr>
+                <w:rFonts w:ascii="BRH Tamil Tab Extra" w:hAnsi="BRH Tamil Tab Extra" w:cs="Latha"/>
+                <w:b/>
+                <w:sz w:val="36"/>
+                <w:szCs w:val="28"/>
+                <w:highlight w:val="green"/>
+              </w:rPr>
+              <w:t>‡</w:t>
+            </w:r>
+            <w:r>
+              <w:rPr>
+                <w:rFonts w:ascii="Latha" w:hAnsi="Latha" w:cs="Latha"/>
+                <w:sz w:val="28"/>
+                <w:szCs w:val="28"/>
+                <w:highlight w:val="green"/>
+                <w:cs/>
+                <w:lang w:bidi="ta-IN"/>
+              </w:rPr>
+              <w:t>ர்ய</w:t>
+            </w:r>
+            <w:r>
+              <w:rPr>
+                <w:rFonts w:ascii="BRH Tamil Tab Extra" w:hAnsi="BRH Tamil Tab Extra" w:cs="Latha"/>
+                <w:b/>
+                <w:sz w:val="36"/>
+                <w:szCs w:val="28"/>
+              </w:rPr>
+              <w:t>…</w:t>
+            </w:r>
+            <w:r>
+              <w:rPr>
+                <w:rFonts w:ascii="Latha" w:hAnsi="Latha" w:cs="Latha"/>
+                <w:sz w:val="28"/>
+                <w:szCs w:val="28"/>
+                <w:cs/>
+                <w:lang w:bidi="ta-IN"/>
+              </w:rPr>
+              <w:t>ந்த்யதோ</w:t>
+            </w:r>
+            <w:r>
+              <w:rPr>
+                <w:rFonts w:ascii="BRH Tamil Tab Extra" w:hAnsi="BRH Tamil Tab Extra" w:cs="Latha"/>
+                <w:b/>
+                <w:sz w:val="36"/>
+                <w:szCs w:val="28"/>
+              </w:rPr>
+              <w:t>…</w:t>
+            </w:r>
+            <w:r>
+              <w:rPr>
+                <w:rFonts w:ascii="Latha" w:hAnsi="Latha" w:cs="Latha"/>
+                <w:b/>
+                <w:bCs/>
+                <w:position w:val="-12"/>
+                <w:sz w:val="28"/>
+                <w:szCs w:val="28"/>
+                <w:cs/>
+                <w:lang w:bidi="ta-IN"/>
+              </w:rPr>
+              <w:t>2</w:t>
+            </w:r>
+          </w:p>
+        </w:tc>
+      </w:tr>
+      <w:tr>
+        <w:trPr>
+          <w:trHeight w:val="964"/>
+        </w:trPr>
+        <w:tc>
+          <w:tcPr>
+            <w:tcW w:w="3168" w:type="dxa"/>
+            <w:tcBorders>
+              <w:top w:val="single" w:sz="4" w:space="0" w:color="000000"/>
+              <w:left w:val="single" w:sz="4" w:space="0" w:color="000000"/>
+              <w:bottom w:val="single" w:sz="4" w:space="0" w:color="000000"/>
+              <w:right w:val="single" w:sz="4" w:space="0" w:color="000000"/>
+            </w:tcBorders>
+          </w:tcPr>
+          <w:p>
+            <w:pPr>
+              <w:spacing w:before="0" w:line="240" w:lineRule="auto"/>
+              <w:rPr>
+                <w:rFonts w:cs="Latha"/>
+                <w:b/>
+                <w:sz w:val="28"/>
+                <w:szCs w:val="28"/>
+                <w:lang w:bidi="ta-IN"/>
+              </w:rPr>
+            </w:pPr>
+            <w:r>
+              <w:rPr>
+                <w:rFonts w:cs="Latha"/>
+                <w:b/>
+                <w:sz w:val="28"/>
+                <w:szCs w:val="28"/>
+                <w:lang w:bidi="ta-IN"/>
+              </w:rPr>
+              <w:t>5.3.3.3</w:t>
+            </w:r>
+            <w:r>
+              <w:rPr>
+                <w:rFonts w:cs="Latha"/>
+                <w:b/>
+                <w:sz w:val="28"/>
+                <w:szCs w:val="28"/>
+                <w:lang w:bidi="ta-IN"/>
+              </w:rPr>
+              <w:t xml:space="preserve"> – </w:t>
+            </w:r>
+            <w:proofErr w:type="spellStart"/>
+            <w:r>
+              <w:rPr>
+                <w:rFonts w:cs="Latha"/>
+                <w:b/>
+                <w:sz w:val="28"/>
+                <w:szCs w:val="28"/>
+                <w:lang w:bidi="ta-IN"/>
+              </w:rPr>
+              <w:t>Vaakyam</w:t>
+            </w:r>
+            <w:proofErr w:type="spellEnd"/>
+          </w:p>
+          <w:p>
+            <w:pPr>
+              <w:spacing w:before="0" w:line="240" w:lineRule="auto"/>
+              <w:rPr>
+                <w:rFonts w:cs="Latha"/>
+                <w:b/>
+                <w:sz w:val="28"/>
+                <w:szCs w:val="28"/>
+                <w:lang w:bidi="ta-IN"/>
+              </w:rPr>
+            </w:pPr>
+            <w:r>
+              <w:rPr>
+                <w:rFonts w:cs="Latha"/>
+                <w:b/>
+                <w:sz w:val="28"/>
+                <w:szCs w:val="28"/>
+                <w:lang w:bidi="ta-IN"/>
+              </w:rPr>
+              <w:t>Line No. – Last Line</w:t>
+            </w:r>
+          </w:p>
+          <w:p>
+            <w:pPr>
+              <w:spacing w:before="0" w:line="240" w:lineRule="auto"/>
+              <w:rPr>
+                <w:b/>
+                <w:sz w:val="32"/>
+                <w:szCs w:val="32"/>
+                <w:cs/>
+              </w:rPr>
+            </w:pPr>
+            <w:proofErr w:type="spellStart"/>
+            <w:r>
+              <w:rPr>
+                <w:rFonts w:cs="Latha"/>
+                <w:b/>
+                <w:sz w:val="28"/>
+                <w:szCs w:val="28"/>
+                <w:lang w:bidi="ta-IN"/>
+              </w:rPr>
+              <w:t>Panchaati</w:t>
+            </w:r>
+            <w:proofErr w:type="spellEnd"/>
+            <w:r>
+              <w:rPr>
+                <w:rFonts w:cs="Latha"/>
+                <w:b/>
+                <w:sz w:val="28"/>
+                <w:szCs w:val="28"/>
+                <w:lang w:bidi="ta-IN"/>
+              </w:rPr>
+              <w:t xml:space="preserve"> No. - 13</w:t>
+            </w:r>
+          </w:p>
+        </w:tc>
+        <w:tc>
+          <w:tcPr>
+            <w:tcW w:w="4820" w:type="dxa"/>
+            <w:tcBorders>
+              <w:top w:val="single" w:sz="4" w:space="0" w:color="000000"/>
+              <w:left w:val="single" w:sz="4" w:space="0" w:color="000000"/>
+              <w:bottom w:val="single" w:sz="4" w:space="0" w:color="000000"/>
+              <w:right w:val="single" w:sz="4" w:space="0" w:color="000000"/>
+            </w:tcBorders>
+          </w:tcPr>
+          <w:p>
+            <w:pPr>
+              <w:spacing w:before="0" w:line="240" w:lineRule="auto"/>
+              <w:rPr>
+                <w:sz w:val="32"/>
+                <w:szCs w:val="32"/>
+              </w:rPr>
+            </w:pPr>
+            <w:r>
+              <w:rPr>
+                <w:rFonts w:ascii="Latha" w:hAnsi="Latha" w:cs="Latha"/>
+                <w:sz w:val="28"/>
+                <w:szCs w:val="28"/>
+                <w:cs/>
+                <w:lang w:bidi="ta-IN"/>
+              </w:rPr>
+              <w:t>நவத</w:t>
+            </w:r>
+            <w:r>
+              <w:rPr>
+                <w:rFonts w:ascii="BRH Tamil Tab Extra" w:hAnsi="BRH Tamil Tab Extra" w:cs="Latha"/>
+                <w:b/>
+                <w:sz w:val="36"/>
+                <w:szCs w:val="28"/>
+              </w:rPr>
+              <w:t>…</w:t>
+            </w:r>
+            <w:r>
+              <w:rPr>
+                <w:rFonts w:ascii="Latha" w:hAnsi="Latha" w:cs="Latha"/>
+                <w:b/>
+                <w:bCs/>
+                <w:position w:val="-12"/>
+                <w:sz w:val="28"/>
+                <w:szCs w:val="28"/>
+                <w:cs/>
+                <w:lang w:bidi="ta-IN"/>
+              </w:rPr>
+              <w:t>3</w:t>
+            </w:r>
+            <w:r>
+              <w:rPr>
+                <w:rFonts w:ascii="Latha" w:hAnsi="Latha" w:cs="Latha"/>
+                <w:sz w:val="28"/>
+                <w:szCs w:val="28"/>
+                <w:cs/>
+                <w:lang w:bidi="ta-IN"/>
+              </w:rPr>
+              <w:t>ஶ இத்யு</w:t>
+            </w:r>
+            <w:r>
+              <w:rPr>
+                <w:rFonts w:ascii="BRH Tamil Tab Extra" w:hAnsi="BRH Tamil Tab Extra" w:cs="Latha"/>
+                <w:b/>
+                <w:sz w:val="36"/>
+                <w:szCs w:val="28"/>
+              </w:rPr>
+              <w:t>†</w:t>
+            </w:r>
+            <w:r>
+              <w:rPr>
+                <w:rFonts w:ascii="Latha" w:hAnsi="Latha" w:cs="Latha"/>
+                <w:sz w:val="28"/>
+                <w:szCs w:val="28"/>
+                <w:cs/>
+                <w:lang w:bidi="ta-IN"/>
+              </w:rPr>
+              <w:t>த்த</w:t>
+            </w:r>
+            <w:r>
+              <w:rPr>
+                <w:rFonts w:ascii="Latha" w:hAnsi="Latha" w:cs="Latha"/>
+                <w:sz w:val="28"/>
+                <w:szCs w:val="28"/>
+                <w:highlight w:val="yellow"/>
+                <w:cs/>
+                <w:lang w:bidi="ta-IN"/>
+              </w:rPr>
+              <w:t>ர</w:t>
+            </w:r>
+            <w:r>
+              <w:rPr>
+                <w:rFonts w:ascii="BRH Tamil Tab Extra" w:hAnsi="BRH Tamil Tab Extra" w:cs="Latha"/>
+                <w:b/>
+                <w:sz w:val="36"/>
+                <w:szCs w:val="28"/>
+                <w:highlight w:val="yellow"/>
+              </w:rPr>
+              <w:t>…</w:t>
+            </w:r>
+            <w:r>
+              <w:rPr>
+                <w:rFonts w:ascii="Latha" w:hAnsi="Latha" w:cs="Latha"/>
+                <w:sz w:val="28"/>
+                <w:szCs w:val="28"/>
+                <w:highlight w:val="yellow"/>
+              </w:rPr>
+              <w:t xml:space="preserve"> </w:t>
+            </w:r>
+            <w:r>
+              <w:rPr>
+                <w:rFonts w:ascii="Latha" w:hAnsi="Latha" w:cs="Latha"/>
+                <w:sz w:val="28"/>
+                <w:szCs w:val="28"/>
+                <w:highlight w:val="yellow"/>
+                <w:cs/>
+                <w:lang w:bidi="ta-IN"/>
+              </w:rPr>
+              <w:t>தஸ்</w:t>
+            </w:r>
+            <w:r>
+              <w:rPr>
+                <w:rFonts w:ascii="Latha" w:hAnsi="Latha" w:cs="Latha"/>
+                <w:sz w:val="28"/>
+                <w:szCs w:val="28"/>
+                <w:cs/>
+                <w:lang w:bidi="ta-IN"/>
+              </w:rPr>
+              <w:t>மா</w:t>
+            </w:r>
+            <w:r>
+              <w:rPr>
+                <w:rFonts w:ascii="BRH Tamil Tab Extra" w:hAnsi="BRH Tamil Tab Extra" w:cs="Latha"/>
+                <w:b/>
+                <w:sz w:val="36"/>
+                <w:szCs w:val="28"/>
+              </w:rPr>
+              <w:t>‡</w:t>
+            </w:r>
+            <w:r>
+              <w:rPr>
+                <w:rFonts w:ascii="Latha" w:hAnsi="Latha" w:cs="Latha"/>
+                <w:sz w:val="28"/>
+                <w:szCs w:val="28"/>
+                <w:cs/>
+                <w:lang w:bidi="ta-IN"/>
+              </w:rPr>
+              <w:t>த்</w:t>
+            </w:r>
+            <w:r>
+              <w:rPr>
+                <w:rFonts w:ascii="Latha" w:hAnsi="Latha" w:cs="Latha"/>
+                <w:b/>
+                <w:bCs/>
+                <w:position w:val="-12"/>
+                <w:sz w:val="28"/>
+                <w:szCs w:val="28"/>
+                <w:cs/>
+                <w:lang w:bidi="ta-IN"/>
+              </w:rPr>
+              <w:t>2</w:t>
+            </w:r>
+            <w:r>
+              <w:rPr>
+                <w:rFonts w:ascii="Latha" w:hAnsi="Latha" w:cs="Latha"/>
+                <w:sz w:val="28"/>
+                <w:szCs w:val="28"/>
+                <w:cs/>
+                <w:lang w:bidi="ta-IN"/>
+              </w:rPr>
+              <w:t xml:space="preserve"> ஸ</w:t>
+            </w:r>
+            <w:r>
+              <w:rPr>
+                <w:rFonts w:ascii="BRH Tamil Tab Extra" w:hAnsi="BRH Tamil Tab Extra" w:cs="Latha"/>
+                <w:b/>
+                <w:sz w:val="36"/>
+                <w:szCs w:val="28"/>
+              </w:rPr>
+              <w:t>…</w:t>
+            </w:r>
+            <w:r>
+              <w:rPr>
+                <w:rFonts w:ascii="Latha" w:hAnsi="Latha" w:cs="Latha"/>
+                <w:sz w:val="28"/>
+                <w:szCs w:val="28"/>
+                <w:cs/>
+                <w:lang w:bidi="ta-IN"/>
+              </w:rPr>
+              <w:t>வ்யோ</w:t>
+            </w:r>
+          </w:p>
+        </w:tc>
+        <w:tc>
+          <w:tcPr>
+            <w:tcW w:w="4961" w:type="dxa"/>
+            <w:tcBorders>
+              <w:top w:val="single" w:sz="4" w:space="0" w:color="000000"/>
+              <w:left w:val="single" w:sz="4" w:space="0" w:color="000000"/>
+              <w:bottom w:val="single" w:sz="4" w:space="0" w:color="000000"/>
+              <w:right w:val="single" w:sz="4" w:space="0" w:color="000000"/>
+            </w:tcBorders>
+          </w:tcPr>
+          <w:p>
+            <w:pPr>
+              <w:spacing w:before="0" w:line="240" w:lineRule="auto"/>
+              <w:ind w:right="-18"/>
+              <w:rPr>
+                <w:sz w:val="32"/>
+                <w:szCs w:val="32"/>
+              </w:rPr>
+            </w:pPr>
+            <w:r>
+              <w:rPr>
+                <w:rFonts w:ascii="Latha" w:hAnsi="Latha" w:cs="Latha"/>
+                <w:sz w:val="28"/>
+                <w:szCs w:val="28"/>
+                <w:cs/>
+                <w:lang w:bidi="ta-IN"/>
+              </w:rPr>
+              <w:t>நவத</w:t>
+            </w:r>
+            <w:r>
+              <w:rPr>
+                <w:rFonts w:ascii="BRH Tamil Tab Extra" w:hAnsi="BRH Tamil Tab Extra" w:cs="Latha"/>
+                <w:b/>
+                <w:sz w:val="36"/>
+                <w:szCs w:val="28"/>
+              </w:rPr>
+              <w:t>…</w:t>
+            </w:r>
+            <w:r>
+              <w:rPr>
+                <w:rFonts w:ascii="Latha" w:hAnsi="Latha" w:cs="Latha"/>
+                <w:b/>
+                <w:bCs/>
+                <w:position w:val="-12"/>
+                <w:sz w:val="28"/>
+                <w:szCs w:val="28"/>
+                <w:cs/>
+                <w:lang w:bidi="ta-IN"/>
+              </w:rPr>
+              <w:t>3</w:t>
+            </w:r>
+            <w:r>
+              <w:rPr>
+                <w:rFonts w:ascii="Latha" w:hAnsi="Latha" w:cs="Latha"/>
+                <w:sz w:val="28"/>
+                <w:szCs w:val="28"/>
+                <w:cs/>
+                <w:lang w:bidi="ta-IN"/>
+              </w:rPr>
+              <w:t>ஶ இத்யு</w:t>
+            </w:r>
+            <w:r>
+              <w:rPr>
+                <w:rFonts w:ascii="BRH Tamil Tab Extra" w:hAnsi="BRH Tamil Tab Extra" w:cs="Latha"/>
+                <w:b/>
+                <w:sz w:val="36"/>
+                <w:szCs w:val="28"/>
+              </w:rPr>
+              <w:t>†</w:t>
+            </w:r>
+            <w:r>
+              <w:rPr>
+                <w:rFonts w:ascii="Latha" w:hAnsi="Latha" w:cs="Latha"/>
+                <w:sz w:val="28"/>
+                <w:szCs w:val="28"/>
+                <w:cs/>
+                <w:lang w:bidi="ta-IN"/>
+              </w:rPr>
+              <w:t>த்தர</w:t>
+            </w:r>
+            <w:r>
+              <w:rPr>
+                <w:rFonts w:ascii="BRH Tamil Tab Extra" w:hAnsi="BRH Tamil Tab Extra" w:cs="Latha"/>
+                <w:b/>
+                <w:sz w:val="36"/>
+                <w:szCs w:val="28"/>
+              </w:rPr>
+              <w:t>…</w:t>
+            </w:r>
+            <w:r>
+              <w:rPr>
+                <w:rFonts w:ascii="Latha" w:hAnsi="Latha" w:cs="Latha"/>
+                <w:sz w:val="28"/>
+                <w:szCs w:val="28"/>
+              </w:rPr>
+              <w:t xml:space="preserve"> </w:t>
+            </w:r>
+            <w:r>
+              <w:rPr>
+                <w:rFonts w:ascii="Latha" w:hAnsi="Latha" w:cs="Latha"/>
+                <w:sz w:val="28"/>
+                <w:szCs w:val="28"/>
+                <w:highlight w:val="green"/>
+                <w:cs/>
+                <w:lang w:bidi="ta-IN"/>
+              </w:rPr>
+              <w:t>ஸ்த</w:t>
+            </w:r>
+            <w:r>
+              <w:rPr>
+                <w:rFonts w:ascii="Latha" w:hAnsi="Latha" w:cs="Latha"/>
+                <w:sz w:val="28"/>
+                <w:szCs w:val="28"/>
+                <w:cs/>
+                <w:lang w:bidi="ta-IN"/>
+              </w:rPr>
+              <w:t>ஸ்மா</w:t>
+            </w:r>
+            <w:r>
+              <w:rPr>
+                <w:rFonts w:ascii="BRH Tamil Tab Extra" w:hAnsi="BRH Tamil Tab Extra" w:cs="Latha"/>
+                <w:b/>
+                <w:sz w:val="36"/>
+                <w:szCs w:val="28"/>
+              </w:rPr>
+              <w:t>‡</w:t>
+            </w:r>
+            <w:r>
+              <w:rPr>
+                <w:rFonts w:ascii="Latha" w:hAnsi="Latha" w:cs="Latha"/>
+                <w:sz w:val="28"/>
+                <w:szCs w:val="28"/>
+                <w:cs/>
+                <w:lang w:bidi="ta-IN"/>
+              </w:rPr>
+              <w:t>த்</w:t>
+            </w:r>
+            <w:r>
+              <w:rPr>
+                <w:rFonts w:ascii="Latha" w:hAnsi="Latha" w:cs="Latha"/>
+                <w:b/>
+                <w:bCs/>
+                <w:position w:val="-12"/>
+                <w:sz w:val="28"/>
+                <w:szCs w:val="28"/>
+                <w:cs/>
+                <w:lang w:bidi="ta-IN"/>
+              </w:rPr>
+              <w:t>2</w:t>
+            </w:r>
+            <w:r>
+              <w:rPr>
+                <w:rFonts w:ascii="Latha" w:hAnsi="Latha" w:cs="Latha"/>
+                <w:sz w:val="28"/>
+                <w:szCs w:val="28"/>
+                <w:cs/>
+                <w:lang w:bidi="ta-IN"/>
+              </w:rPr>
+              <w:t xml:space="preserve"> ஸ</w:t>
+            </w:r>
+            <w:r>
+              <w:rPr>
+                <w:rFonts w:ascii="BRH Tamil Tab Extra" w:hAnsi="BRH Tamil Tab Extra" w:cs="Latha"/>
+                <w:b/>
+                <w:sz w:val="36"/>
+                <w:szCs w:val="28"/>
+              </w:rPr>
+              <w:t>…</w:t>
+            </w:r>
+            <w:r>
+              <w:rPr>
+                <w:rFonts w:ascii="Latha" w:hAnsi="Latha" w:cs="Latha"/>
+                <w:sz w:val="28"/>
+                <w:szCs w:val="28"/>
+                <w:cs/>
+                <w:lang w:bidi="ta-IN"/>
+              </w:rPr>
+              <w:t>வ்யோ</w:t>
+            </w:r>
+          </w:p>
+        </w:tc>
+      </w:tr>
+    </w:tbl>
+    <w:p>
+      <w:pPr>
+        <w:spacing w:before="0" w:line="240" w:lineRule="auto"/>
+        <w:rPr>
+          <w:b/>
+          <w:bCs/>
+          <w:sz w:val="32"/>
+          <w:szCs w:val="32"/>
+          <w:u w:val="single"/>
+        </w:rPr>
+      </w:pPr>
+    </w:p>
+    <w:p>
+      <w:pPr>
+        <w:spacing w:before="0" w:line="240" w:lineRule="auto"/>
+        <w:rPr>
+          <w:b/>
+          <w:bCs/>
+          <w:sz w:val="32"/>
+          <w:szCs w:val="32"/>
+          <w:u w:val="single"/>
+        </w:rPr>
+      </w:pPr>
+      <w:r>
+        <w:rPr>
+          <w:b/>
+          <w:bCs/>
+          <w:sz w:val="32"/>
+          <w:szCs w:val="32"/>
+          <w:u w:val="single"/>
+        </w:rPr>
+        <w:br w:type="page"/>
+      </w:r>
+    </w:p>
+    <w:p>
+      <w:pPr>
+        <w:jc w:val="center"/>
+        <w:rPr>
+          <w:b/>
+          <w:bCs/>
+          <w:sz w:val="32"/>
+          <w:szCs w:val="32"/>
+          <w:u w:val="single"/>
+        </w:rPr>
+      </w:pPr>
+      <w:r>
+        <w:rPr>
+          <w:b/>
+          <w:bCs/>
+          <w:sz w:val="32"/>
+          <w:szCs w:val="32"/>
+          <w:u w:val="single"/>
+        </w:rPr>
+        <w:lastRenderedPageBreak/>
         <w:t>TS Pada Paatam – TS 5.3 Tamil co</w:t>
       </w:r>
       <w:r>
@@ -267,7 +1407,6 @@
             <w:pPr>
               <w:spacing w:before="0" w:line="240" w:lineRule="auto"/>
               <w:rPr>
-                <w:rFonts w:hint="cs"/>
                 <w:b/>
                 <w:bCs/>
                 <w:sz w:val="32"/>
@@ -275,6 +1414,7 @@
                 <w:cs/>
               </w:rPr>
             </w:pPr>
+            <w:proofErr w:type="spellStart"/>
             <w:r>
               <w:rPr>
                 <w:rFonts w:cs="Latha"/>
@@ -284,7 +1424,19 @@
                 <w:szCs w:val="28"/>
                 <w:lang w:bidi="ta-IN"/>
               </w:rPr>
-              <w:t>Panchaati No. 24</w:t>
+              <w:t>Panchaati</w:t>
+            </w:r>
+            <w:proofErr w:type="spellEnd"/>
+            <w:r>
+              <w:rPr>
+                <w:rFonts w:cs="Latha"/>
+                <w:b/>
+                <w:bCs/>
+                <w:sz w:val="28"/>
+                <w:szCs w:val="28"/>
+                <w:lang w:bidi="ta-IN"/>
+              </w:rPr>
+              <w:t xml:space="preserve"> No. 24</w:t>
             </w:r>
           </w:p>
         </w:tc>
@@ -711,7 +1863,6 @@
             <w:pPr>
               <w:spacing w:before="0" w:line="240" w:lineRule="auto"/>
               <w:rPr>
-                <w:rFonts w:hint="cs"/>
                 <w:b/>
                 <w:bCs/>
                 <w:sz w:val="32"/>
@@ -719,6 +1870,7 @@
                 <w:cs/>
               </w:rPr>
             </w:pPr>
+            <w:proofErr w:type="spellStart"/>
             <w:r>
               <w:rPr>
                 <w:rFonts w:cs="Latha"/>
@@ -728,7 +1880,19 @@
                 <w:szCs w:val="28"/>
                 <w:lang w:bidi="ta-IN"/>
               </w:rPr>
-              <w:t>Panchaati No. 35</w:t>
+              <w:t>Panchaati</w:t>
+            </w:r>
+            <w:proofErr w:type="spellEnd"/>
+            <w:r>
+              <w:rPr>
+                <w:rFonts w:cs="Latha"/>
+                <w:b/>
+                <w:bCs/>
+                <w:sz w:val="28"/>
+                <w:szCs w:val="28"/>
+                <w:lang w:bidi="ta-IN"/>
+              </w:rPr>
+              <w:t xml:space="preserve"> No. 35</w:t>
             </w:r>
           </w:p>
         </w:tc>
@@ -1416,7 +2580,6 @@
             <w:pPr>
               <w:spacing w:before="0" w:line="240" w:lineRule="auto"/>
               <w:rPr>
-                <w:rFonts w:hint="cs"/>
                 <w:b/>
                 <w:bCs/>
                 <w:sz w:val="32"/>
@@ -1424,6 +2587,7 @@
                 <w:cs/>
               </w:rPr>
             </w:pPr>
+            <w:proofErr w:type="spellStart"/>
             <w:r>
               <w:rPr>
                 <w:rFonts w:cs="Latha"/>
@@ -1433,7 +2597,19 @@
                 <w:szCs w:val="28"/>
                 <w:lang w:bidi="ta-IN"/>
               </w:rPr>
-              <w:t>Panchaati No. 39</w:t>
+              <w:t>Panchaati</w:t>
+            </w:r>
+            <w:proofErr w:type="spellEnd"/>
+            <w:r>
+              <w:rPr>
+                <w:rFonts w:cs="Latha"/>
+                <w:b/>
+                <w:bCs/>
+                <w:sz w:val="28"/>
+                <w:szCs w:val="28"/>
+                <w:lang w:bidi="ta-IN"/>
+              </w:rPr>
+              <w:t xml:space="preserve"> No. 39</w:t>
             </w:r>
           </w:p>
         </w:tc>
@@ -1938,7 +3114,27 @@
                 <w:sz w:val="28"/>
                 <w:szCs w:val="28"/>
               </w:rPr>
-              <w:t>(in 2nd padam missing</w:t>
+              <w:t xml:space="preserve">(in 2nd </w:t>
+            </w:r>
+            <w:proofErr w:type="spellStart"/>
+            <w:r>
+              <w:rPr>
+                <w:b/>
+                <w:bCs/>
+                <w:sz w:val="28"/>
+                <w:szCs w:val="28"/>
+              </w:rPr>
+              <w:t>padam</w:t>
+            </w:r>
+            <w:proofErr w:type="spellEnd"/>
+            <w:r>
+              <w:rPr>
+                <w:b/>
+                <w:bCs/>
+                <w:sz w:val="28"/>
+                <w:szCs w:val="28"/>
+              </w:rPr>
+              <w:t xml:space="preserve"> missing</w:t>
             </w:r>
             <w:r>
               <w:rPr>
@@ -1955,7 +3151,27 @@
                 <w:sz w:val="28"/>
                 <w:szCs w:val="28"/>
               </w:rPr>
-              <w:t>“dEva” inserted)</w:t>
+              <w:t>“</w:t>
+            </w:r>
+            <w:proofErr w:type="spellStart"/>
+            <w:r>
+              <w:rPr>
+                <w:b/>
+                <w:bCs/>
+                <w:sz w:val="28"/>
+                <w:szCs w:val="28"/>
+              </w:rPr>
+              <w:t>dEva</w:t>
+            </w:r>
+            <w:proofErr w:type="spellEnd"/>
+            <w:r>
+              <w:rPr>
+                <w:b/>
+                <w:bCs/>
+                <w:sz w:val="28"/>
+                <w:szCs w:val="28"/>
+              </w:rPr>
+              <w:t>” inserted)</w:t>
             </w:r>
           </w:p>
           <w:p>
@@ -2036,7 +3252,6 @@
             <w:pPr>
               <w:spacing w:before="0" w:line="240" w:lineRule="auto"/>
               <w:rPr>
-                <w:rFonts w:hint="cs"/>
                 <w:b/>
                 <w:bCs/>
                 <w:sz w:val="32"/>
@@ -2044,6 +3259,7 @@
                 <w:cs/>
               </w:rPr>
             </w:pPr>
+            <w:proofErr w:type="spellStart"/>
             <w:r>
               <w:rPr>
                 <w:rFonts w:cs="Latha"/>
@@ -2053,7 +3269,19 @@
                 <w:szCs w:val="28"/>
                 <w:lang w:bidi="ta-IN"/>
               </w:rPr>
-              <w:t>Panchaati No. 39</w:t>
+              <w:t>Panchaati</w:t>
+            </w:r>
+            <w:proofErr w:type="spellEnd"/>
+            <w:r>
+              <w:rPr>
+                <w:rFonts w:cs="Latha"/>
+                <w:b/>
+                <w:bCs/>
+                <w:sz w:val="28"/>
+                <w:szCs w:val="28"/>
+                <w:lang w:bidi="ta-IN"/>
+              </w:rPr>
+              <w:t xml:space="preserve"> No. 39</w:t>
             </w:r>
           </w:p>
         </w:tc>
@@ -2734,7 +3962,7 @@
             <w:pPr>
               <w:spacing w:before="0" w:line="240" w:lineRule="auto"/>
               <w:rPr>
-                <w:rFonts w:cs="Latha" w:hint="cs"/>
+                <w:rFonts w:cs="Latha"/>
                 <w:sz w:val="28"/>
                 <w:szCs w:val="28"/>
                 <w:cs/>
@@ -2757,7 +3985,27 @@
                 <w:szCs w:val="28"/>
                 <w:lang w:bidi="ta-IN"/>
               </w:rPr>
-              <w:t xml:space="preserve"> Panchaati </w:t>
+              <w:t xml:space="preserve"> </w:t>
+            </w:r>
+            <w:proofErr w:type="spellStart"/>
+            <w:r>
+              <w:rPr>
+                <w:rFonts w:cs="Latha"/>
+                <w:sz w:val="28"/>
+                <w:szCs w:val="28"/>
+                <w:lang w:bidi="ta-IN"/>
+              </w:rPr>
+              <w:t>Panchaati</w:t>
+            </w:r>
+            <w:proofErr w:type="spellEnd"/>
+            <w:r>
+              <w:rPr>
+                <w:rFonts w:cs="Latha"/>
+                <w:sz w:val="28"/>
+                <w:szCs w:val="28"/>
+                <w:lang w:bidi="ta-IN"/>
+              </w:rPr>
+              <w:t xml:space="preserve"> </w:t>
             </w:r>
           </w:p>
         </w:tc>
@@ -3107,7 +4355,23 @@
                 <w:sz w:val="32"/>
                 <w:szCs w:val="32"/>
               </w:rPr>
-              <w:t>(lower swaran under “pa”)</w:t>
+              <w:t xml:space="preserve">(lower </w:t>
+            </w:r>
+            <w:proofErr w:type="spellStart"/>
+            <w:r>
+              <w:rPr>
+                <w:sz w:val="32"/>
+                <w:szCs w:val="32"/>
+              </w:rPr>
+              <w:t>swaran</w:t>
+            </w:r>
+            <w:proofErr w:type="spellEnd"/>
+            <w:r>
+              <w:rPr>
+                <w:sz w:val="32"/>
+                <w:szCs w:val="32"/>
+              </w:rPr>
+              <w:t xml:space="preserve"> under “pa”)</w:t>
             </w:r>
           </w:p>
         </w:tc>
@@ -3168,7 +4432,7 @@
             <w:pPr>
               <w:spacing w:before="0" w:line="240" w:lineRule="auto"/>
               <w:rPr>
-                <w:rFonts w:cs="Latha" w:hint="cs"/>
+                <w:rFonts w:cs="Latha"/>
                 <w:sz w:val="28"/>
                 <w:szCs w:val="28"/>
                 <w:cs/>
@@ -3191,8 +4455,19 @@
                 <w:szCs w:val="28"/>
                 <w:lang w:bidi="ta-IN"/>
               </w:rPr>
-              <w:t xml:space="preserve"> Panchaati</w:t>
-            </w:r>
+              <w:t xml:space="preserve"> </w:t>
+            </w:r>
+            <w:proofErr w:type="spellStart"/>
+            <w:r>
+              <w:rPr>
+                <w:rFonts w:cs="Latha"/>
+                <w:sz w:val="28"/>
+                <w:szCs w:val="28"/>
+                <w:lang w:bidi="ta-IN"/>
+              </w:rPr>
+              <w:t>Panchaati</w:t>
+            </w:r>
+            <w:proofErr w:type="spellEnd"/>
           </w:p>
         </w:tc>
         <w:tc>
@@ -3871,7 +5146,23 @@
                 <w:sz w:val="32"/>
                 <w:szCs w:val="32"/>
               </w:rPr>
-              <w:t xml:space="preserve">lower swaran </w:t>
+              <w:t xml:space="preserve">lower </w:t>
+            </w:r>
+            <w:proofErr w:type="spellStart"/>
+            <w:r>
+              <w:rPr>
+                <w:sz w:val="32"/>
+                <w:szCs w:val="32"/>
+              </w:rPr>
+              <w:t>swaran</w:t>
+            </w:r>
+            <w:proofErr w:type="spellEnd"/>
+            <w:r>
+              <w:rPr>
+                <w:sz w:val="32"/>
+                <w:szCs w:val="32"/>
+              </w:rPr>
+              <w:t xml:space="preserve"> </w:t>
             </w:r>
             <w:r>
               <w:rPr>
@@ -3939,7 +5230,7 @@
             <w:pPr>
               <w:spacing w:before="0" w:line="240" w:lineRule="auto"/>
               <w:rPr>
-                <w:rFonts w:cs="Latha" w:hint="cs"/>
+                <w:rFonts w:cs="Latha"/>
                 <w:sz w:val="28"/>
                 <w:szCs w:val="28"/>
                 <w:cs/>
@@ -3962,8 +5253,19 @@
                 <w:szCs w:val="28"/>
                 <w:lang w:bidi="ta-IN"/>
               </w:rPr>
-              <w:t xml:space="preserve"> Panchaati</w:t>
-            </w:r>
+              <w:t xml:space="preserve"> </w:t>
+            </w:r>
+            <w:proofErr w:type="spellStart"/>
+            <w:r>
+              <w:rPr>
+                <w:rFonts w:cs="Latha"/>
+                <w:sz w:val="28"/>
+                <w:szCs w:val="28"/>
+                <w:lang w:bidi="ta-IN"/>
+              </w:rPr>
+              <w:t>Panchaati</w:t>
+            </w:r>
+            <w:proofErr w:type="spellEnd"/>
           </w:p>
         </w:tc>
         <w:tc>
@@ -4343,8 +5645,17 @@
                 <w:sz w:val="32"/>
                 <w:szCs w:val="32"/>
               </w:rPr>
-              <w:t>” is deergham</w:t>
-            </w:r>
+              <w:t xml:space="preserve">” is </w:t>
+            </w:r>
+            <w:proofErr w:type="spellStart"/>
+            <w:r>
+              <w:rPr>
+                <w:sz w:val="32"/>
+                <w:szCs w:val="32"/>
+              </w:rPr>
+              <w:t>deergham</w:t>
+            </w:r>
+            <w:proofErr w:type="spellEnd"/>
           </w:p>
         </w:tc>
       </w:tr>
@@ -5316,7 +6627,6 @@
     <w:uiPriority w:val="99"/>
     <w:semiHidden/>
     <w:unhideWhenUsed/>
-    <w:qFormat/>
     <w:tblPr>
       <w:tblInd w:w="0" w:type="dxa"/>
       <w:tblCellMar>

</xml_diff>

<commit_message>
TS 5.3 Tamil and TS 1.1 Jatai - 05/03/2021
</commit_message>
<xml_diff>
--- a/TS-Padam/TS-5.3/TS 5.3 Tamil Pada Paatam Corrections.docx
+++ b/TS-Padam/TS-5.3/TS 5.3 Tamil Pada Paatam Corrections.docx
@@ -21,27 +21,7 @@
           <w:szCs w:val="32"/>
           <w:u w:val="single"/>
         </w:rPr>
-        <w:t xml:space="preserve">TS Pada Paatam – TS 5.3 </w:t>
-      </w:r>
-      <w:r>
-        <w:rPr>
-          <w:b/>
-          <w:bCs/>
-          <w:sz w:val="32"/>
-          <w:szCs w:val="32"/>
-          <w:u w:val="single"/>
-        </w:rPr>
-        <w:t>Tamil</w:t>
-      </w:r>
-      <w:r>
-        <w:rPr>
-          <w:b/>
-          <w:bCs/>
-          <w:sz w:val="32"/>
-          <w:szCs w:val="32"/>
-          <w:u w:val="single"/>
-        </w:rPr>
-        <w:t xml:space="preserve"> co</w:t>
+        <w:t>TS Pada Paatam – TS 5.3 Tamil co</w:t>
       </w:r>
       <w:r>
         <w:rPr>
@@ -71,9 +51,8 @@
           <w:szCs w:val="32"/>
           <w:u w:val="single"/>
         </w:rPr>
-        <w:t xml:space="preserve">Observed </w:t>
+        <w:t xml:space="preserve">Observed till </w:t>
       </w:r>
-      <w:proofErr w:type="gramStart"/>
       <w:r>
         <w:rPr>
           <w:b/>
@@ -82,20 +61,8 @@
           <w:szCs w:val="32"/>
           <w:u w:val="single"/>
         </w:rPr>
-        <w:t xml:space="preserve">till </w:t>
+        <w:t>February 28, 2021</w:t>
       </w:r>
-      <w:r>
-        <w:rPr>
-          <w:b/>
-          <w:bCs/>
-          <w:sz w:val="32"/>
-          <w:szCs w:val="32"/>
-          <w:highlight w:val="red"/>
-          <w:u w:val="single"/>
-        </w:rPr>
-        <w:t>??????</w:t>
-      </w:r>
-      <w:proofErr w:type="gramEnd"/>
     </w:p>
     <w:p>
       <w:pPr>

</xml_diff>